<commit_message>
mongotdg test and count unfinished
</commit_message>
<xml_diff>
--- a/docs/storyboard.docx
+++ b/docs/storyboard.docx
@@ -4,6 +4,7 @@
   <w:body>
     <w:p>
       <w:pPr>
+        <w:jc w:val="both"/>
         <w:rPr>
           <w:lang w:val="fr-CA"/>
         </w:rPr>
@@ -17,6 +18,7 @@
     </w:p>
     <w:p>
       <w:pPr>
+        <w:jc w:val="both"/>
         <w:rPr>
           <w:lang w:val="fr-CA"/>
         </w:rPr>
@@ -30,6 +32,7 @@
     </w:p>
     <w:p>
       <w:pPr>
+        <w:jc w:val="both"/>
         <w:rPr>
           <w:lang w:val="fr-CA"/>
         </w:rPr>
@@ -61,6 +64,7 @@
     </w:p>
     <w:p>
       <w:pPr>
+        <w:jc w:val="both"/>
         <w:rPr>
           <w:lang w:val="fr-CA"/>
         </w:rPr>
@@ -74,12 +78,19 @@
     </w:p>
     <w:p>
       <w:pPr>
-        <w:rPr>
-          <w:lang w:val="fr-CA"/>
-        </w:rPr>
-      </w:pPr>
-    </w:p>
-    <w:p>
+        <w:jc w:val="both"/>
+        <w:rPr>
+          <w:lang w:val="fr-CA"/>
+        </w:rPr>
+      </w:pPr>
+    </w:p>
+    <w:p>
+      <w:pPr>
+        <w:jc w:val="both"/>
+        <w:rPr>
+          <w:lang w:val="fr-CA"/>
+        </w:rPr>
+      </w:pPr>
       <w:r>
         <w:rPr>
           <w:lang w:val="fr-CA"/>
@@ -101,6 +112,7 @@
     </w:p>
     <w:p>
       <w:pPr>
+        <w:jc w:val="both"/>
         <w:rPr>
           <w:lang w:val="fr-CA"/>
         </w:rPr>
@@ -114,6 +126,7 @@
     </w:p>
     <w:p>
       <w:pPr>
+        <w:jc w:val="both"/>
         <w:rPr>
           <w:lang w:val="fr-CA"/>
         </w:rPr>
@@ -124,15 +137,24 @@
         </w:rPr>
         <w:t>Nous avons besoins d’une nouvelle motivation autre que l’argent, un concept sur lequel se baser.</w:t>
       </w:r>
-    </w:p>
-    <w:p>
-      <w:pPr>
-        <w:rPr>
-          <w:lang w:val="fr-CA"/>
-        </w:rPr>
-      </w:pPr>
       <w:bookmarkStart w:id="0" w:name="_GoBack"/>
       <w:bookmarkEnd w:id="0"/>
+    </w:p>
+    <w:p>
+      <w:pPr>
+        <w:jc w:val="both"/>
+        <w:rPr>
+          <w:lang w:val="fr-CA"/>
+        </w:rPr>
+      </w:pPr>
+    </w:p>
+    <w:p>
+      <w:pPr>
+        <w:jc w:val="both"/>
+        <w:rPr>
+          <w:lang w:val="fr-CA"/>
+        </w:rPr>
+      </w:pPr>
     </w:p>
     <w:sectPr>
       <w:pgSz w:w="12240" w:h="15840"/>

</xml_diff>